<commit_message>
Added this week's Networking Scrum Report. Updated last week's Networking Scrum Report.
</commit_message>
<xml_diff>
--- a/ScrumReports/Network/Phase 2 - Networking Scrum Report.docx
+++ b/ScrumReports/Network/Phase 2 - Networking Scrum Report.docx
@@ -206,8 +206,16 @@
               <w:rPr>
                 <w:sz w:val="28"/>
               </w:rPr>
-              <w:t>Brian Lefrancois</w:t>
-            </w:r>
+              <w:t xml:space="preserve">Brian </w:t>
+            </w:r>
+            <w:proofErr w:type="spellStart"/>
+            <w:r>
+              <w:rPr>
+                <w:sz w:val="28"/>
+              </w:rPr>
+              <w:t>Lefrancois</w:t>
+            </w:r>
+            <w:proofErr w:type="spellEnd"/>
           </w:p>
         </w:tc>
         <w:tc>
@@ -217,23 +225,47 @@
           <w:p>
             <w:pPr>
               <w:rPr>
-                <w:sz w:val="28"/>
-              </w:rPr>
-            </w:pPr>
-            <w:r>
-              <w:rPr>
+                <w:color w:val="00B050"/>
+                <w:sz w:val="28"/>
+              </w:rPr>
+            </w:pPr>
+            <w:r>
+              <w:rPr>
+                <w:color w:val="00B050"/>
                 <w:sz w:val="28"/>
               </w:rPr>
               <w:t>-Protocol design, implementation, and documentation</w:t>
             </w:r>
             <w:r>
               <w:rPr>
+                <w:color w:val="00B050"/>
                 <w:sz w:val="28"/>
               </w:rPr>
               <w:t>.</w:t>
             </w:r>
-            <w:bookmarkStart w:id="0" w:name="_GoBack"/>
-            <w:bookmarkEnd w:id="0"/>
+          </w:p>
+          <w:p>
+            <w:pPr>
+              <w:rPr>
+                <w:sz w:val="28"/>
+              </w:rPr>
+            </w:pPr>
+            <w:r>
+              <w:rPr>
+                <w:color w:val="00B050"/>
+                <w:sz w:val="28"/>
+              </w:rPr>
+              <w:t>-See Implementation\Networking\</w:t>
+            </w:r>
+            <w:proofErr w:type="spellStart"/>
+            <w:r>
+              <w:rPr>
+                <w:color w:val="00B050"/>
+                <w:sz w:val="28"/>
+              </w:rPr>
+              <w:t>Protocol.h</w:t>
+            </w:r>
+            <w:proofErr w:type="spellEnd"/>
           </w:p>
         </w:tc>
       </w:tr>
@@ -266,38 +298,98 @@
           <w:p>
             <w:pPr>
               <w:rPr>
-                <w:sz w:val="28"/>
-              </w:rPr>
-            </w:pPr>
-            <w:r>
-              <w:rPr>
-                <w:sz w:val="28"/>
-              </w:rPr>
-              <w:t>-Abstract Serializable &amp; Deserializable clas</w:t>
-            </w:r>
-            <w:r>
-              <w:rPr>
+                <w:color w:val="00B050"/>
+                <w:sz w:val="28"/>
+              </w:rPr>
+            </w:pPr>
+            <w:r>
+              <w:rPr>
+                <w:color w:val="00B050"/>
+                <w:sz w:val="28"/>
+              </w:rPr>
+              <w:t xml:space="preserve">-Abstract </w:t>
+            </w:r>
+            <w:proofErr w:type="spellStart"/>
+            <w:r>
+              <w:rPr>
+                <w:color w:val="00B050"/>
+                <w:sz w:val="28"/>
+              </w:rPr>
+              <w:t>Serializable</w:t>
+            </w:r>
+            <w:proofErr w:type="spellEnd"/>
+            <w:r>
+              <w:rPr>
+                <w:color w:val="00B050"/>
+                <w:sz w:val="28"/>
+              </w:rPr>
+              <w:t xml:space="preserve"> &amp; </w:t>
+            </w:r>
+            <w:proofErr w:type="spellStart"/>
+            <w:r>
+              <w:rPr>
+                <w:color w:val="00B050"/>
+                <w:sz w:val="28"/>
+              </w:rPr>
+              <w:t>Deserializable</w:t>
+            </w:r>
+            <w:proofErr w:type="spellEnd"/>
+            <w:r>
+              <w:rPr>
+                <w:color w:val="00B050"/>
+                <w:sz w:val="28"/>
+              </w:rPr>
+              <w:t xml:space="preserve"> clas</w:t>
+            </w:r>
+            <w:r>
+              <w:rPr>
+                <w:color w:val="00B050"/>
                 <w:sz w:val="28"/>
               </w:rPr>
               <w:t>s</w:t>
             </w:r>
             <w:r>
               <w:rPr>
+                <w:color w:val="00B050"/>
                 <w:sz w:val="28"/>
               </w:rPr>
               <w:t xml:space="preserve">es (see UML) </w:t>
             </w:r>
             <w:r>
               <w:rPr>
+                <w:color w:val="00B050"/>
                 <w:sz w:val="28"/>
               </w:rPr>
               <w:t>implementation and document</w:t>
             </w:r>
             <w:r>
               <w:rPr>
+                <w:color w:val="00B050"/>
                 <w:sz w:val="28"/>
               </w:rPr>
               <w:t>ation.</w:t>
+            </w:r>
+            <w:r>
+              <w:rPr>
+                <w:color w:val="00B050"/>
+                <w:sz w:val="28"/>
+              </w:rPr>
+              <w:t xml:space="preserve"> </w:t>
+            </w:r>
+          </w:p>
+          <w:p>
+            <w:pPr>
+              <w:rPr>
+                <w:color w:val="00B050"/>
+                <w:sz w:val="28"/>
+              </w:rPr>
+            </w:pPr>
+            <w:r>
+              <w:rPr>
+                <w:color w:val="00B050"/>
+                <w:sz w:val="28"/>
+              </w:rPr>
+              <w:t>-See Implementation\Networking\</w:t>
             </w:r>
           </w:p>
         </w:tc>
@@ -331,27 +423,78 @@
           <w:p>
             <w:pPr>
               <w:rPr>
-                <w:sz w:val="28"/>
-              </w:rPr>
-            </w:pPr>
-            <w:r>
-              <w:rPr>
+                <w:color w:val="00B050"/>
+                <w:sz w:val="28"/>
+              </w:rPr>
+            </w:pPr>
+            <w:r>
+              <w:rPr>
+                <w:color w:val="00B050"/>
                 <w:sz w:val="28"/>
               </w:rPr>
               <w:t>-Connection class</w:t>
             </w:r>
             <w:r>
               <w:rPr>
+                <w:color w:val="00B050"/>
                 <w:sz w:val="28"/>
               </w:rPr>
               <w:t xml:space="preserve"> (see UML)</w:t>
             </w:r>
             <w:r>
               <w:rPr>
+                <w:color w:val="00B050"/>
                 <w:sz w:val="28"/>
               </w:rPr>
               <w:t xml:space="preserve"> implementation and documentation.</w:t>
             </w:r>
+            <w:r>
+              <w:rPr>
+                <w:color w:val="00B050"/>
+                <w:sz w:val="28"/>
+              </w:rPr>
+              <w:t xml:space="preserve"> </w:t>
+            </w:r>
+          </w:p>
+          <w:p>
+            <w:pPr>
+              <w:rPr>
+                <w:color w:val="00B050"/>
+                <w:sz w:val="28"/>
+              </w:rPr>
+            </w:pPr>
+            <w:r>
+              <w:rPr>
+                <w:color w:val="00B050"/>
+                <w:sz w:val="28"/>
+              </w:rPr>
+              <w:t>-See Implementation\Networking\</w:t>
+            </w:r>
+            <w:proofErr w:type="spellStart"/>
+            <w:r>
+              <w:rPr>
+                <w:color w:val="00B050"/>
+                <w:sz w:val="28"/>
+              </w:rPr>
+              <w:t>Connection.h</w:t>
+            </w:r>
+            <w:proofErr w:type="spellEnd"/>
+            <w:r>
+              <w:rPr>
+                <w:color w:val="00B050"/>
+                <w:sz w:val="28"/>
+              </w:rPr>
+              <w:t xml:space="preserve"> / .</w:t>
+            </w:r>
+            <w:proofErr w:type="spellStart"/>
+            <w:r>
+              <w:rPr>
+                <w:color w:val="00B050"/>
+                <w:sz w:val="28"/>
+              </w:rPr>
+              <w:t>cpp</w:t>
+            </w:r>
+            <w:proofErr w:type="spellEnd"/>
           </w:p>
         </w:tc>
       </w:tr>
@@ -384,27 +527,77 @@
           <w:p>
             <w:pPr>
               <w:rPr>
-                <w:sz w:val="28"/>
-              </w:rPr>
-            </w:pPr>
-            <w:r>
-              <w:rPr>
+                <w:color w:val="00B050"/>
+                <w:sz w:val="28"/>
+              </w:rPr>
+            </w:pPr>
+            <w:r>
+              <w:rPr>
+                <w:color w:val="00B050"/>
                 <w:sz w:val="28"/>
               </w:rPr>
               <w:t>-Packet class</w:t>
             </w:r>
             <w:r>
               <w:rPr>
+                <w:color w:val="00B050"/>
                 <w:sz w:val="28"/>
               </w:rPr>
               <w:t xml:space="preserve"> (see UML)</w:t>
             </w:r>
             <w:r>
               <w:rPr>
+                <w:color w:val="00B050"/>
                 <w:sz w:val="28"/>
               </w:rPr>
               <w:t xml:space="preserve"> implementation and documentation.</w:t>
             </w:r>
+            <w:r>
+              <w:rPr>
+                <w:color w:val="00B050"/>
+                <w:sz w:val="28"/>
+              </w:rPr>
+              <w:t xml:space="preserve"> </w:t>
+            </w:r>
+          </w:p>
+          <w:p>
+            <w:pPr>
+              <w:rPr>
+                <w:sz w:val="28"/>
+              </w:rPr>
+            </w:pPr>
+            <w:r>
+              <w:rPr>
+                <w:color w:val="00B050"/>
+                <w:sz w:val="28"/>
+              </w:rPr>
+              <w:t>-See Implementation\Networking\</w:t>
+            </w:r>
+            <w:proofErr w:type="spellStart"/>
+            <w:r>
+              <w:rPr>
+                <w:color w:val="00B050"/>
+                <w:sz w:val="28"/>
+              </w:rPr>
+              <w:t>Packet.h</w:t>
+            </w:r>
+            <w:proofErr w:type="spellEnd"/>
+            <w:r>
+              <w:rPr>
+                <w:color w:val="00B050"/>
+                <w:sz w:val="28"/>
+              </w:rPr>
+              <w:t xml:space="preserve"> / .</w:t>
+            </w:r>
+            <w:proofErr w:type="spellStart"/>
+            <w:r>
+              <w:rPr>
+                <w:color w:val="00B050"/>
+                <w:sz w:val="28"/>
+              </w:rPr>
+              <w:t>cpp</w:t>
+            </w:r>
+            <w:proofErr w:type="spellEnd"/>
           </w:p>
         </w:tc>
       </w:tr>
@@ -437,27 +630,61 @@
           <w:p>
             <w:pPr>
               <w:rPr>
-                <w:sz w:val="28"/>
-              </w:rPr>
-            </w:pPr>
-            <w:r>
-              <w:rPr>
+                <w:color w:val="00B050"/>
+                <w:sz w:val="28"/>
+              </w:rPr>
+            </w:pPr>
+            <w:r>
+              <w:rPr>
+                <w:color w:val="00B050"/>
                 <w:sz w:val="28"/>
               </w:rPr>
               <w:t>-Serialization</w:t>
             </w:r>
             <w:r>
               <w:rPr>
+                <w:color w:val="00B050"/>
                 <w:sz w:val="28"/>
               </w:rPr>
               <w:t>/Deserializa</w:t>
             </w:r>
             <w:r>
               <w:rPr>
+                <w:color w:val="00B050"/>
                 <w:sz w:val="28"/>
               </w:rPr>
               <w:t>tion implementation and documentation of primitive data types.</w:t>
             </w:r>
+            <w:r>
+              <w:rPr>
+                <w:color w:val="00B050"/>
+                <w:sz w:val="28"/>
+              </w:rPr>
+              <w:t xml:space="preserve"> </w:t>
+            </w:r>
+          </w:p>
+          <w:p>
+            <w:pPr>
+              <w:rPr>
+                <w:sz w:val="28"/>
+              </w:rPr>
+            </w:pPr>
+            <w:r>
+              <w:rPr>
+                <w:color w:val="00B050"/>
+                <w:sz w:val="28"/>
+              </w:rPr>
+              <w:t>-See Implementation\Networking\</w:t>
+            </w:r>
+            <w:proofErr w:type="spellStart"/>
+            <w:r>
+              <w:rPr>
+                <w:color w:val="00B050"/>
+                <w:sz w:val="28"/>
+              </w:rPr>
+              <w:t>Serialize.h</w:t>
+            </w:r>
+            <w:proofErr w:type="spellEnd"/>
           </w:p>
         </w:tc>
       </w:tr>
@@ -490,33 +717,77 @@
           <w:p>
             <w:pPr>
               <w:rPr>
-                <w:sz w:val="28"/>
-              </w:rPr>
-            </w:pPr>
-            <w:r>
-              <w:rPr>
+                <w:color w:val="00B050"/>
+                <w:sz w:val="28"/>
+              </w:rPr>
+            </w:pPr>
+            <w:r>
+              <w:rPr>
+                <w:color w:val="00B050"/>
                 <w:sz w:val="28"/>
               </w:rPr>
               <w:t xml:space="preserve">-Protocol design, </w:t>
             </w:r>
             <w:r>
               <w:rPr>
-                <w:sz w:val="28"/>
-              </w:rPr>
-              <w:t>implementation</w:t>
-            </w:r>
-            <w:r>
-              <w:rPr>
+                <w:color w:val="00B050"/>
+                <w:sz w:val="28"/>
+              </w:rPr>
+              <w:t>implement</w:t>
+            </w:r>
+            <w:bookmarkStart w:id="0" w:name="_GoBack"/>
+            <w:bookmarkEnd w:id="0"/>
+            <w:r>
+              <w:rPr>
+                <w:color w:val="00B050"/>
+                <w:sz w:val="28"/>
+              </w:rPr>
+              <w:t>ation</w:t>
+            </w:r>
+            <w:r>
+              <w:rPr>
+                <w:color w:val="00B050"/>
                 <w:sz w:val="28"/>
               </w:rPr>
               <w:t>, and documentation</w:t>
             </w:r>
             <w:r>
               <w:rPr>
+                <w:color w:val="00B050"/>
                 <w:sz w:val="28"/>
               </w:rPr>
               <w:t>.</w:t>
             </w:r>
+            <w:r>
+              <w:rPr>
+                <w:color w:val="00B050"/>
+                <w:sz w:val="28"/>
+              </w:rPr>
+              <w:t xml:space="preserve"> </w:t>
+            </w:r>
+          </w:p>
+          <w:p>
+            <w:pPr>
+              <w:rPr>
+                <w:sz w:val="28"/>
+              </w:rPr>
+            </w:pPr>
+            <w:r>
+              <w:rPr>
+                <w:color w:val="00B050"/>
+                <w:sz w:val="28"/>
+              </w:rPr>
+              <w:t>-See Implementation\Networking\</w:t>
+            </w:r>
+            <w:proofErr w:type="spellStart"/>
+            <w:r>
+              <w:rPr>
+                <w:color w:val="00B050"/>
+                <w:sz w:val="28"/>
+              </w:rPr>
+              <w:t>Protocol.h</w:t>
+            </w:r>
+            <w:proofErr w:type="spellEnd"/>
           </w:p>
         </w:tc>
       </w:tr>
@@ -534,12 +805,28 @@
                 <w:sz w:val="28"/>
               </w:rPr>
             </w:pPr>
-            <w:r>
-              <w:rPr>
-                <w:sz w:val="28"/>
-              </w:rPr>
-              <w:t>Soloman Tahirli</w:t>
-            </w:r>
+            <w:proofErr w:type="spellStart"/>
+            <w:r>
+              <w:rPr>
+                <w:sz w:val="28"/>
+              </w:rPr>
+              <w:t>Soloman</w:t>
+            </w:r>
+            <w:proofErr w:type="spellEnd"/>
+            <w:r>
+              <w:rPr>
+                <w:sz w:val="28"/>
+              </w:rPr>
+              <w:t xml:space="preserve"> </w:t>
+            </w:r>
+            <w:proofErr w:type="spellStart"/>
+            <w:r>
+              <w:rPr>
+                <w:sz w:val="28"/>
+              </w:rPr>
+              <w:t>Tahirli</w:t>
+            </w:r>
+            <w:proofErr w:type="spellEnd"/>
           </w:p>
         </w:tc>
         <w:tc>
@@ -554,15 +841,33 @@
             </w:pPr>
             <w:r>
               <w:rPr>
+                <w:color w:val="FF0000"/>
                 <w:sz w:val="28"/>
               </w:rPr>
               <w:t>-</w:t>
             </w:r>
             <w:r>
               <w:rPr>
-                <w:sz w:val="28"/>
-              </w:rPr>
-              <w:t>Serialize &amp; Deserialize method implementation and documentation on multiple data structures.</w:t>
+                <w:color w:val="FF0000"/>
+                <w:sz w:val="28"/>
+              </w:rPr>
+              <w:t xml:space="preserve">Serialize &amp; </w:t>
+            </w:r>
+            <w:proofErr w:type="spellStart"/>
+            <w:r>
+              <w:rPr>
+                <w:color w:val="FF0000"/>
+                <w:sz w:val="28"/>
+              </w:rPr>
+              <w:t>Deserialize</w:t>
+            </w:r>
+            <w:proofErr w:type="spellEnd"/>
+            <w:r>
+              <w:rPr>
+                <w:color w:val="FF0000"/>
+                <w:sz w:val="28"/>
+              </w:rPr>
+              <w:t xml:space="preserve"> method implementation and documentation on multiple data structures.</w:t>
             </w:r>
           </w:p>
         </w:tc>

</xml_diff>

<commit_message>
Added one missing file name to the Networking Scrum Report.
</commit_message>
<xml_diff>
--- a/ScrumReports/Network/Phase 2 - Networking Scrum Report.docx
+++ b/ScrumReports/Network/Phase 2 - Networking Scrum Report.docx
@@ -206,16 +206,8 @@
               <w:rPr>
                 <w:sz w:val="28"/>
               </w:rPr>
-              <w:t xml:space="preserve">Brian </w:t>
-            </w:r>
-            <w:proofErr w:type="spellStart"/>
-            <w:r>
-              <w:rPr>
-                <w:sz w:val="28"/>
-              </w:rPr>
-              <w:t>Lefrancois</w:t>
-            </w:r>
-            <w:proofErr w:type="spellEnd"/>
+              <w:t>Brian Lefrancois</w:t>
+            </w:r>
           </w:p>
         </w:tc>
         <w:tc>
@@ -255,17 +247,8 @@
                 <w:color w:val="00B050"/>
                 <w:sz w:val="28"/>
               </w:rPr>
-              <w:t>-See Implementation\Networking\</w:t>
-            </w:r>
-            <w:proofErr w:type="spellStart"/>
-            <w:r>
-              <w:rPr>
-                <w:color w:val="00B050"/>
-                <w:sz w:val="28"/>
-              </w:rPr>
-              <w:t>Protocol.h</w:t>
-            </w:r>
-            <w:proofErr w:type="spellEnd"/>
+              <w:t>-See Implementation\Networking\Protocol.h</w:t>
+            </w:r>
           </w:p>
         </w:tc>
       </w:tr>
@@ -307,39 +290,7 @@
                 <w:color w:val="00B050"/>
                 <w:sz w:val="28"/>
               </w:rPr>
-              <w:t xml:space="preserve">-Abstract </w:t>
-            </w:r>
-            <w:proofErr w:type="spellStart"/>
-            <w:r>
-              <w:rPr>
-                <w:color w:val="00B050"/>
-                <w:sz w:val="28"/>
-              </w:rPr>
-              <w:t>Serializable</w:t>
-            </w:r>
-            <w:proofErr w:type="spellEnd"/>
-            <w:r>
-              <w:rPr>
-                <w:color w:val="00B050"/>
-                <w:sz w:val="28"/>
-              </w:rPr>
-              <w:t xml:space="preserve"> &amp; </w:t>
-            </w:r>
-            <w:proofErr w:type="spellStart"/>
-            <w:r>
-              <w:rPr>
-                <w:color w:val="00B050"/>
-                <w:sz w:val="28"/>
-              </w:rPr>
-              <w:t>Deserializable</w:t>
-            </w:r>
-            <w:proofErr w:type="spellEnd"/>
-            <w:r>
-              <w:rPr>
-                <w:color w:val="00B050"/>
-                <w:sz w:val="28"/>
-              </w:rPr>
-              <w:t xml:space="preserve"> clas</w:t>
+              <w:t>-Abstract Serializable &amp; Deserializable clas</w:t>
             </w:r>
             <w:r>
               <w:rPr>
@@ -391,6 +342,15 @@
               </w:rPr>
               <w:t>-See Implementation\Networking\</w:t>
             </w:r>
+            <w:r>
+              <w:rPr>
+                <w:color w:val="00B050"/>
+                <w:sz w:val="28"/>
+              </w:rPr>
+              <w:t>Serializable.h</w:t>
+            </w:r>
+            <w:bookmarkStart w:id="0" w:name="_GoBack"/>
+            <w:bookmarkEnd w:id="0"/>
           </w:p>
         </w:tc>
       </w:tr>
@@ -470,31 +430,13 @@
               </w:rPr>
               <w:t>-See Implementation\Networking\</w:t>
             </w:r>
-            <w:proofErr w:type="spellStart"/>
-            <w:r>
-              <w:rPr>
-                <w:color w:val="00B050"/>
-                <w:sz w:val="28"/>
-              </w:rPr>
-              <w:t>Connection.h</w:t>
-            </w:r>
-            <w:proofErr w:type="spellEnd"/>
-            <w:r>
-              <w:rPr>
-                <w:color w:val="00B050"/>
-                <w:sz w:val="28"/>
-              </w:rPr>
-              <w:t xml:space="preserve"> / .</w:t>
-            </w:r>
-            <w:proofErr w:type="spellStart"/>
-            <w:r>
-              <w:rPr>
-                <w:color w:val="00B050"/>
-                <w:sz w:val="28"/>
-              </w:rPr>
-              <w:t>cpp</w:t>
-            </w:r>
-            <w:proofErr w:type="spellEnd"/>
+            <w:r>
+              <w:rPr>
+                <w:color w:val="00B050"/>
+                <w:sz w:val="28"/>
+              </w:rPr>
+              <w:t>Connection.h / .cpp</w:t>
+            </w:r>
           </w:p>
         </w:tc>
       </w:tr>
@@ -573,31 +515,13 @@
               </w:rPr>
               <w:t>-See Implementation\Networking\</w:t>
             </w:r>
-            <w:proofErr w:type="spellStart"/>
-            <w:r>
-              <w:rPr>
-                <w:color w:val="00B050"/>
-                <w:sz w:val="28"/>
-              </w:rPr>
-              <w:t>Packet.h</w:t>
-            </w:r>
-            <w:proofErr w:type="spellEnd"/>
-            <w:r>
-              <w:rPr>
-                <w:color w:val="00B050"/>
-                <w:sz w:val="28"/>
-              </w:rPr>
-              <w:t xml:space="preserve"> / .</w:t>
-            </w:r>
-            <w:proofErr w:type="spellStart"/>
-            <w:r>
-              <w:rPr>
-                <w:color w:val="00B050"/>
-                <w:sz w:val="28"/>
-              </w:rPr>
-              <w:t>cpp</w:t>
-            </w:r>
-            <w:proofErr w:type="spellEnd"/>
+            <w:r>
+              <w:rPr>
+                <w:color w:val="00B050"/>
+                <w:sz w:val="28"/>
+              </w:rPr>
+              <w:t>Packet.h / .cpp</w:t>
+            </w:r>
           </w:p>
         </w:tc>
       </w:tr>
@@ -676,7 +600,6 @@
               </w:rPr>
               <w:t>-See Implementation\Networking\</w:t>
             </w:r>
-            <w:proofErr w:type="spellStart"/>
             <w:r>
               <w:rPr>
                 <w:color w:val="00B050"/>
@@ -684,7 +607,6 @@
               </w:rPr>
               <w:t>Serialize.h</w:t>
             </w:r>
-            <w:proofErr w:type="spellEnd"/>
           </w:p>
         </w:tc>
       </w:tr>
@@ -733,16 +655,7 @@
                 <w:color w:val="00B050"/>
                 <w:sz w:val="28"/>
               </w:rPr>
-              <w:t>implement</w:t>
-            </w:r>
-            <w:bookmarkStart w:id="0" w:name="_GoBack"/>
-            <w:bookmarkEnd w:id="0"/>
-            <w:r>
-              <w:rPr>
-                <w:color w:val="00B050"/>
-                <w:sz w:val="28"/>
-              </w:rPr>
-              <w:t>ation</w:t>
+              <w:t>implementation</w:t>
             </w:r>
             <w:r>
               <w:rPr>
@@ -779,7 +692,6 @@
               </w:rPr>
               <w:t>-See Implementation\Networking\</w:t>
             </w:r>
-            <w:proofErr w:type="spellStart"/>
             <w:r>
               <w:rPr>
                 <w:color w:val="00B050"/>
@@ -787,7 +699,6 @@
               </w:rPr>
               <w:t>Protocol.h</w:t>
             </w:r>
-            <w:proofErr w:type="spellEnd"/>
           </w:p>
         </w:tc>
       </w:tr>
@@ -805,28 +716,12 @@
                 <w:sz w:val="28"/>
               </w:rPr>
             </w:pPr>
-            <w:proofErr w:type="spellStart"/>
-            <w:r>
-              <w:rPr>
-                <w:sz w:val="28"/>
-              </w:rPr>
-              <w:t>Soloman</w:t>
-            </w:r>
-            <w:proofErr w:type="spellEnd"/>
-            <w:r>
-              <w:rPr>
-                <w:sz w:val="28"/>
-              </w:rPr>
-              <w:t xml:space="preserve"> </w:t>
-            </w:r>
-            <w:proofErr w:type="spellStart"/>
-            <w:r>
-              <w:rPr>
-                <w:sz w:val="28"/>
-              </w:rPr>
-              <w:t>Tahirli</w:t>
-            </w:r>
-            <w:proofErr w:type="spellEnd"/>
+            <w:r>
+              <w:rPr>
+                <w:sz w:val="28"/>
+              </w:rPr>
+              <w:t>Soloman Tahirli</w:t>
+            </w:r>
           </w:p>
         </w:tc>
         <w:tc>
@@ -851,23 +746,7 @@
                 <w:color w:val="FF0000"/>
                 <w:sz w:val="28"/>
               </w:rPr>
-              <w:t xml:space="preserve">Serialize &amp; </w:t>
-            </w:r>
-            <w:proofErr w:type="spellStart"/>
-            <w:r>
-              <w:rPr>
-                <w:color w:val="FF0000"/>
-                <w:sz w:val="28"/>
-              </w:rPr>
-              <w:t>Deserialize</w:t>
-            </w:r>
-            <w:proofErr w:type="spellEnd"/>
-            <w:r>
-              <w:rPr>
-                <w:color w:val="FF0000"/>
-                <w:sz w:val="28"/>
-              </w:rPr>
-              <w:t xml:space="preserve"> method implementation and documentation on multiple data structures.</w:t>
+              <w:t>Serialize &amp; Deserialize method implementation and documentation on multiple data structures.</w:t>
             </w:r>
           </w:p>
         </w:tc>

</xml_diff>

<commit_message>
Updated Networking Scrum Report (Phase 2).
</commit_message>
<xml_diff>
--- a/ScrumReports/Network/Phase 2 - Networking Scrum Report.docx
+++ b/ScrumReports/Network/Phase 2 - Networking Scrum Report.docx
@@ -206,8 +206,16 @@
               <w:rPr>
                 <w:sz w:val="28"/>
               </w:rPr>
-              <w:t>Brian Lefrancois</w:t>
-            </w:r>
+              <w:t xml:space="preserve">Brian </w:t>
+            </w:r>
+            <w:proofErr w:type="spellStart"/>
+            <w:r>
+              <w:rPr>
+                <w:sz w:val="28"/>
+              </w:rPr>
+              <w:t>Lefrancois</w:t>
+            </w:r>
+            <w:proofErr w:type="spellEnd"/>
           </w:p>
         </w:tc>
         <w:tc>
@@ -247,8 +255,17 @@
                 <w:color w:val="00B050"/>
                 <w:sz w:val="28"/>
               </w:rPr>
-              <w:t>-See Implementation\Networking\Protocol.h</w:t>
-            </w:r>
+              <w:t>-See Implementation\Networking\</w:t>
+            </w:r>
+            <w:proofErr w:type="spellStart"/>
+            <w:r>
+              <w:rPr>
+                <w:color w:val="00B050"/>
+                <w:sz w:val="28"/>
+              </w:rPr>
+              <w:t>Protocol.h</w:t>
+            </w:r>
+            <w:proofErr w:type="spellEnd"/>
           </w:p>
         </w:tc>
       </w:tr>
@@ -290,7 +307,39 @@
                 <w:color w:val="00B050"/>
                 <w:sz w:val="28"/>
               </w:rPr>
-              <w:t>-Abstract Serializable &amp; Deserializable clas</w:t>
+              <w:t xml:space="preserve">-Abstract </w:t>
+            </w:r>
+            <w:proofErr w:type="spellStart"/>
+            <w:r>
+              <w:rPr>
+                <w:color w:val="00B050"/>
+                <w:sz w:val="28"/>
+              </w:rPr>
+              <w:t>Serializable</w:t>
+            </w:r>
+            <w:proofErr w:type="spellEnd"/>
+            <w:r>
+              <w:rPr>
+                <w:color w:val="00B050"/>
+                <w:sz w:val="28"/>
+              </w:rPr>
+              <w:t xml:space="preserve"> &amp; </w:t>
+            </w:r>
+            <w:proofErr w:type="spellStart"/>
+            <w:r>
+              <w:rPr>
+                <w:color w:val="00B050"/>
+                <w:sz w:val="28"/>
+              </w:rPr>
+              <w:t>Deserializable</w:t>
+            </w:r>
+            <w:proofErr w:type="spellEnd"/>
+            <w:r>
+              <w:rPr>
+                <w:color w:val="00B050"/>
+                <w:sz w:val="28"/>
+              </w:rPr>
+              <w:t xml:space="preserve"> clas</w:t>
             </w:r>
             <w:r>
               <w:rPr>
@@ -342,6 +391,7 @@
               </w:rPr>
               <w:t>-See Implementation\Networking\</w:t>
             </w:r>
+            <w:proofErr w:type="spellStart"/>
             <w:r>
               <w:rPr>
                 <w:color w:val="00B050"/>
@@ -349,8 +399,7 @@
               </w:rPr>
               <w:t>Serializable.h</w:t>
             </w:r>
-            <w:bookmarkStart w:id="0" w:name="_GoBack"/>
-            <w:bookmarkEnd w:id="0"/>
+            <w:proofErr w:type="spellEnd"/>
           </w:p>
         </w:tc>
       </w:tr>
@@ -430,13 +479,31 @@
               </w:rPr>
               <w:t>-See Implementation\Networking\</w:t>
             </w:r>
-            <w:r>
-              <w:rPr>
-                <w:color w:val="00B050"/>
-                <w:sz w:val="28"/>
-              </w:rPr>
-              <w:t>Connection.h / .cpp</w:t>
-            </w:r>
+            <w:proofErr w:type="spellStart"/>
+            <w:r>
+              <w:rPr>
+                <w:color w:val="00B050"/>
+                <w:sz w:val="28"/>
+              </w:rPr>
+              <w:t>Connection.h</w:t>
+            </w:r>
+            <w:proofErr w:type="spellEnd"/>
+            <w:r>
+              <w:rPr>
+                <w:color w:val="00B050"/>
+                <w:sz w:val="28"/>
+              </w:rPr>
+              <w:t xml:space="preserve"> / .</w:t>
+            </w:r>
+            <w:proofErr w:type="spellStart"/>
+            <w:r>
+              <w:rPr>
+                <w:color w:val="00B050"/>
+                <w:sz w:val="28"/>
+              </w:rPr>
+              <w:t>cpp</w:t>
+            </w:r>
+            <w:proofErr w:type="spellEnd"/>
           </w:p>
         </w:tc>
       </w:tr>
@@ -515,13 +582,31 @@
               </w:rPr>
               <w:t>-See Implementation\Networking\</w:t>
             </w:r>
-            <w:r>
-              <w:rPr>
-                <w:color w:val="00B050"/>
-                <w:sz w:val="28"/>
-              </w:rPr>
-              <w:t>Packet.h / .cpp</w:t>
-            </w:r>
+            <w:proofErr w:type="spellStart"/>
+            <w:r>
+              <w:rPr>
+                <w:color w:val="00B050"/>
+                <w:sz w:val="28"/>
+              </w:rPr>
+              <w:t>Packet.h</w:t>
+            </w:r>
+            <w:proofErr w:type="spellEnd"/>
+            <w:r>
+              <w:rPr>
+                <w:color w:val="00B050"/>
+                <w:sz w:val="28"/>
+              </w:rPr>
+              <w:t xml:space="preserve"> / .</w:t>
+            </w:r>
+            <w:proofErr w:type="spellStart"/>
+            <w:r>
+              <w:rPr>
+                <w:color w:val="00B050"/>
+                <w:sz w:val="28"/>
+              </w:rPr>
+              <w:t>cpp</w:t>
+            </w:r>
+            <w:proofErr w:type="spellEnd"/>
           </w:p>
         </w:tc>
       </w:tr>
@@ -600,6 +685,7 @@
               </w:rPr>
               <w:t>-See Implementation\Networking\</w:t>
             </w:r>
+            <w:proofErr w:type="spellStart"/>
             <w:r>
               <w:rPr>
                 <w:color w:val="00B050"/>
@@ -607,6 +693,7 @@
               </w:rPr>
               <w:t>Serialize.h</w:t>
             </w:r>
+            <w:proofErr w:type="spellEnd"/>
           </w:p>
         </w:tc>
       </w:tr>
@@ -692,6 +779,7 @@
               </w:rPr>
               <w:t>-See Implementation\Networking\</w:t>
             </w:r>
+            <w:proofErr w:type="spellStart"/>
             <w:r>
               <w:rPr>
                 <w:color w:val="00B050"/>
@@ -699,6 +787,7 @@
               </w:rPr>
               <w:t>Protocol.h</w:t>
             </w:r>
+            <w:proofErr w:type="spellEnd"/>
           </w:p>
         </w:tc>
       </w:tr>
@@ -716,12 +805,28 @@
                 <w:sz w:val="28"/>
               </w:rPr>
             </w:pPr>
-            <w:r>
-              <w:rPr>
-                <w:sz w:val="28"/>
-              </w:rPr>
-              <w:t>Soloman Tahirli</w:t>
-            </w:r>
+            <w:proofErr w:type="spellStart"/>
+            <w:r>
+              <w:rPr>
+                <w:sz w:val="28"/>
+              </w:rPr>
+              <w:t>Soloman</w:t>
+            </w:r>
+            <w:proofErr w:type="spellEnd"/>
+            <w:r>
+              <w:rPr>
+                <w:sz w:val="28"/>
+              </w:rPr>
+              <w:t xml:space="preserve"> </w:t>
+            </w:r>
+            <w:proofErr w:type="spellStart"/>
+            <w:r>
+              <w:rPr>
+                <w:sz w:val="28"/>
+              </w:rPr>
+              <w:t>Tahirli</w:t>
+            </w:r>
+            <w:proofErr w:type="spellEnd"/>
           </w:p>
         </w:tc>
         <w:tc>
@@ -731,23 +836,87 @@
           <w:p>
             <w:pPr>
               <w:rPr>
-                <w:sz w:val="28"/>
-              </w:rPr>
-            </w:pPr>
-            <w:r>
-              <w:rPr>
-                <w:color w:val="FF0000"/>
+                <w:color w:val="00B050"/>
+                <w:sz w:val="28"/>
+              </w:rPr>
+            </w:pPr>
+            <w:r>
+              <w:rPr>
+                <w:color w:val="00B050"/>
                 <w:sz w:val="28"/>
               </w:rPr>
               <w:t>-</w:t>
             </w:r>
             <w:r>
               <w:rPr>
-                <w:color w:val="FF0000"/>
-                <w:sz w:val="28"/>
-              </w:rPr>
-              <w:t>Serialize &amp; Deserialize method implementation and documentation on multiple data structures.</w:t>
-            </w:r>
+                <w:color w:val="00B050"/>
+                <w:sz w:val="28"/>
+              </w:rPr>
+              <w:t xml:space="preserve">Serialize &amp; </w:t>
+            </w:r>
+            <w:proofErr w:type="spellStart"/>
+            <w:r>
+              <w:rPr>
+                <w:color w:val="00B050"/>
+                <w:sz w:val="28"/>
+              </w:rPr>
+              <w:t>Deserialize</w:t>
+            </w:r>
+            <w:proofErr w:type="spellEnd"/>
+            <w:r>
+              <w:rPr>
+                <w:color w:val="00B050"/>
+                <w:sz w:val="28"/>
+              </w:rPr>
+              <w:t xml:space="preserve"> method implementation and documentation on multiple data structures.</w:t>
+            </w:r>
+          </w:p>
+          <w:p>
+            <w:pPr>
+              <w:rPr>
+                <w:color w:val="00B050"/>
+                <w:sz w:val="28"/>
+              </w:rPr>
+            </w:pPr>
+            <w:r>
+              <w:rPr>
+                <w:color w:val="00B050"/>
+                <w:sz w:val="28"/>
+              </w:rPr>
+              <w:t xml:space="preserve">-See </w:t>
+            </w:r>
+            <w:r>
+              <w:rPr>
+                <w:color w:val="00B050"/>
+                <w:sz w:val="28"/>
+              </w:rPr>
+              <w:t>Implementation\Database</w:t>
+            </w:r>
+            <w:r>
+              <w:rPr>
+                <w:color w:val="00B050"/>
+                <w:sz w:val="28"/>
+              </w:rPr>
+              <w:t>\</w:t>
+            </w:r>
+            <w:proofErr w:type="spellStart"/>
+            <w:r>
+              <w:rPr>
+                <w:color w:val="00B050"/>
+                <w:sz w:val="28"/>
+              </w:rPr>
+              <w:t>GridLayer.h</w:t>
+            </w:r>
+            <w:proofErr w:type="spellEnd"/>
+            <w:r>
+              <w:rPr>
+                <w:color w:val="00B050"/>
+                <w:sz w:val="28"/>
+              </w:rPr>
+              <w:t xml:space="preserve"> / .cpp</w:t>
+            </w:r>
+            <w:bookmarkStart w:id="0" w:name="_GoBack"/>
+            <w:bookmarkEnd w:id="0"/>
           </w:p>
         </w:tc>
       </w:tr>

</xml_diff>